<commit_message>
små ændringer i navnekonvention + opdatering af log
</commit_message>
<xml_diff>
--- a/modeller, dokumenter/Log.docx
+++ b/modeller, dokumenter/Log.docx
@@ -23,26 +23,22 @@
       <w:r>
         <w:t xml:space="preserve">. Alle har været med til vision og interessentanalyse. Shahnaz og </w:t>
       </w:r>
-      <w:proofErr w:type="spellStart"/>
-      <w:r>
-        <w:t>martin</w:t>
-      </w:r>
-      <w:proofErr w:type="spellEnd"/>
-      <w:r>
-        <w:t xml:space="preserve"> har lavet feature liste.</w:t>
+      <w:r>
+        <w:t>M</w:t>
+      </w:r>
+      <w:r>
+        <w:t>artin har lavet feature liste.</w:t>
       </w:r>
     </w:p>
     <w:p>
       <w:r>
         <w:t xml:space="preserve">Vi har fået sat vores udviklings miljø op, </w:t>
       </w:r>
-      <w:proofErr w:type="spellStart"/>
-      <w:r>
-        <w:t>sofie</w:t>
-      </w:r>
-      <w:proofErr w:type="spellEnd"/>
-      <w:r>
-        <w:t xml:space="preserve"> har lavet den største del.</w:t>
+      <w:r>
+        <w:t>S</w:t>
+      </w:r>
+      <w:r>
+        <w:t>ofie har lavet den største del.</w:t>
       </w:r>
     </w:p>
     <w:p>
@@ -62,21 +58,17 @@
       <w:r>
         <w:t xml:space="preserve"> diagram, primært </w:t>
       </w:r>
-      <w:proofErr w:type="spellStart"/>
-      <w:r>
-        <w:t>shahnaz</w:t>
-      </w:r>
-      <w:proofErr w:type="spellEnd"/>
-      <w:r>
-        <w:t xml:space="preserve"> og </w:t>
-      </w:r>
-      <w:proofErr w:type="spellStart"/>
-      <w:r>
-        <w:t>martin</w:t>
-      </w:r>
-      <w:proofErr w:type="spellEnd"/>
-      <w:r>
-        <w:t>.</w:t>
+      <w:r>
+        <w:t>S</w:t>
+      </w:r>
+      <w:r>
+        <w:t xml:space="preserve">hahnaz og </w:t>
+      </w:r>
+      <w:r>
+        <w:t>M</w:t>
+      </w:r>
+      <w:r>
+        <w:t>artin.</w:t>
       </w:r>
     </w:p>
     <w:p/>
@@ -111,8 +103,61 @@
       <w:r>
         <w:t>.</w:t>
       </w:r>
+    </w:p>
+    <w:p/>
+    <w:p>
+      <w:r>
+        <w:t xml:space="preserve">Dag 3. </w:t>
+      </w:r>
+      <w:r>
+        <w:t xml:space="preserve">vi har lavet </w:t>
+      </w:r>
+      <w:r>
+        <w:t>SSD</w:t>
+      </w:r>
+      <w:r>
+        <w:t>(</w:t>
+      </w:r>
+      <w:r>
+        <w:t>M</w:t>
+      </w:r>
+      <w:r>
+        <w:t>artin)</w:t>
+      </w:r>
+      <w:r>
+        <w:t xml:space="preserve"> for de 2 første </w:t>
+      </w:r>
+      <w:proofErr w:type="spellStart"/>
+      <w:r>
+        <w:t>use</w:t>
+      </w:r>
+      <w:proofErr w:type="spellEnd"/>
+      <w:r>
+        <w:t xml:space="preserve"> cases</w:t>
+      </w:r>
+      <w:r>
+        <w:t xml:space="preserve"> og </w:t>
+      </w:r>
+      <w:r>
+        <w:t>OC</w:t>
+      </w:r>
       <w:bookmarkStart w:id="0" w:name="_GoBack"/>
       <w:bookmarkEnd w:id="0"/>
+      <w:r>
+        <w:t xml:space="preserve"> dertil(alle). Sofie har skrevet afsnit i rapporten</w:t>
+      </w:r>
+      <w:r>
+        <w:t>. Shahnaz har udarbejdet datamodel skrevet noter omkring normal</w:t>
+      </w:r>
+      <w:r>
+        <w:t xml:space="preserve">former. Vi har udvekslet reviewnoter med gruppe 2. </w:t>
+      </w:r>
+      <w:r>
+        <w:t>desuden har vi udarbejdet et udkast til klassediagrammet med fokus på trelagsmodellen.</w:t>
+      </w:r>
+      <w:r>
+        <w:t xml:space="preserve"> (alle)</w:t>
+      </w:r>
     </w:p>
     <w:p/>
     <w:sectPr>

</xml_diff>

<commit_message>
opdatering af IP/FP og Log
</commit_message>
<xml_diff>
--- a/modeller, dokumenter/Log.docx
+++ b/modeller, dokumenter/Log.docx
@@ -184,7 +184,72 @@
       </w:r>
       <w:proofErr w:type="spellEnd"/>
       <w:r>
-        <w:t>). Lavet dataordbog(Shahnaz).</w:t>
+        <w:t>). Lavet dataordbog(</w:t>
+      </w:r>
+      <w:proofErr w:type="spellStart"/>
+      <w:r>
+        <w:t>Shahnaz</w:t>
+      </w:r>
+      <w:proofErr w:type="spellEnd"/>
+      <w:r>
+        <w:t>).</w:t>
+      </w:r>
+    </w:p>
+    <w:p/>
+    <w:p>
+      <w:r>
+        <w:t xml:space="preserve">Dag 5. </w:t>
+      </w:r>
+      <w:r>
+        <w:t>USE CASE 3 formel beskrevet (alle) implementerede use case 1 og 2 (alle)</w:t>
+      </w:r>
+    </w:p>
+    <w:p/>
+    <w:p>
+      <w:r>
+        <w:t>Dag 6.</w:t>
+      </w:r>
+      <w:r>
+        <w:t xml:space="preserve"> Rapport Skrivning og til rettelser</w:t>
+      </w:r>
+    </w:p>
+    <w:p/>
+    <w:p>
+      <w:r>
+        <w:t xml:space="preserve">Dag 7. Programmeret GUI (alle), </w:t>
+      </w:r>
+      <w:proofErr w:type="spellStart"/>
+      <w:r>
+        <w:t>Review</w:t>
+      </w:r>
+      <w:proofErr w:type="spellEnd"/>
+      <w:r>
+        <w:t xml:space="preserve"> med gruppe 2(alle) MUST i rapport (Martin) forberedt fremlæggelse (</w:t>
+      </w:r>
+      <w:proofErr w:type="spellStart"/>
+      <w:r>
+        <w:t>shahnaz</w:t>
+      </w:r>
+      <w:proofErr w:type="spellEnd"/>
+      <w:r>
+        <w:t xml:space="preserve"> og </w:t>
+      </w:r>
+      <w:proofErr w:type="spellStart"/>
+      <w:r>
+        <w:t>sofie</w:t>
+      </w:r>
+      <w:proofErr w:type="spellEnd"/>
+      <w:r>
+        <w:t>)</w:t>
+      </w:r>
+    </w:p>
+    <w:p/>
+    <w:p>
+      <w:r>
+        <w:t>Dag 8.</w:t>
+      </w:r>
+      <w:r>
+        <w:t xml:space="preserve"> Fremlæggelse af milepæl 1 og andre gruppers fremlæggelser.</w:t>
       </w:r>
     </w:p>
     <w:sectPr>
@@ -712,7 +777,7 @@
   <a:extraClrSchemeLst/>
   <a:extLst>
     <a:ext uri="{05A4C25C-085E-4340-85A3-A5531E510DB2}">
-      <thm15:themeFamily xmlns:thm15="http://schemas.microsoft.com/office/thememl/2012/main" xmlns="" name="Office Theme" id="{62F939B6-93AF-4DB8-9C6B-D6C7DFDC589F}" vid="{4A3C46E8-61CC-4603-A589-7422A47A8E4A}"/>
+      <thm15:themeFamily xmlns="" xmlns:thm15="http://schemas.microsoft.com/office/thememl/2012/main" name="Office Theme" id="{62F939B6-93AF-4DB8-9C6B-D6C7DFDC589F}" vid="{4A3C46E8-61CC-4603-A589-7422A47A8E4A}"/>
     </a:ext>
   </a:extLst>
 </a:theme>

</xml_diff>